<commit_message>
primeros dos ejercicios de bp4
</commit_message>
<xml_diff>
--- a/AC/bp4/BP4_RomeroCortesSalvador.docx
+++ b/AC/bp4/BP4_RomeroCortesSalvador.docx
@@ -2054,6 +2054,12 @@
         </w:rPr>
         <w:t>más datos de memoria a caché.</w:t>
       </w:r>
+      <w:r>
+        <w:rPr>
+          <w:bCs/>
+        </w:rPr>
+        <w:tab/>
+      </w:r>
     </w:p>
     <w:p>
       <w:pPr>
@@ -2173,6 +2179,53 @@
             <w:pPr>
               <w:pStyle w:val="CodigoListado"/>
             </w:pPr>
+            <w:r>
+              <w:rPr>
+                <w:noProof/>
+              </w:rPr>
+              <w:lastRenderedPageBreak/>
+              <w:drawing>
+                <wp:inline distT="0" distB="0" distL="0" distR="0" wp14:anchorId="1FD0DAC9" wp14:editId="77936820">
+                  <wp:extent cx="3783965" cy="8891270"/>
+                  <wp:effectExtent l="0" t="0" r="6985" b="5080"/>
+                  <wp:docPr id="17" name="Imagen 17"/>
+                  <wp:cNvGraphicFramePr>
+                    <a:graphicFrameLocks xmlns:a="http://schemas.openxmlformats.org/drawingml/2006/main" noChangeAspect="1"/>
+                  </wp:cNvGraphicFramePr>
+                  <a:graphic xmlns:a="http://schemas.openxmlformats.org/drawingml/2006/main">
+                    <a:graphicData uri="http://schemas.openxmlformats.org/drawingml/2006/picture">
+                      <pic:pic xmlns:pic="http://schemas.openxmlformats.org/drawingml/2006/picture">
+                        <pic:nvPicPr>
+                          <pic:cNvPr id="17" name="Imagen 17"/>
+                          <pic:cNvPicPr/>
+                        </pic:nvPicPr>
+                        <pic:blipFill>
+                          <a:blip r:embed="rId15">
+                            <a:extLst>
+                              <a:ext uri="{28A0092B-C50C-407E-A947-70E740481C1C}">
+                                <a14:useLocalDpi xmlns:a14="http://schemas.microsoft.com/office/drawing/2010/main" val="0"/>
+                              </a:ext>
+                            </a:extLst>
+                          </a:blip>
+                          <a:stretch>
+                            <a:fillRect/>
+                          </a:stretch>
+                        </pic:blipFill>
+                        <pic:spPr>
+                          <a:xfrm>
+                            <a:off x="0" y="0"/>
+                            <a:ext cx="3783965" cy="8891270"/>
+                          </a:xfrm>
+                          <a:prstGeom prst="rect">
+                            <a:avLst/>
+                          </a:prstGeom>
+                        </pic:spPr>
+                      </pic:pic>
+                    </a:graphicData>
+                  </a:graphic>
+                </wp:inline>
+              </w:drawing>
+            </w:r>
           </w:p>
           <w:p>
             <w:pPr>
@@ -2412,7 +2465,6 @@
                 <w:szCs w:val="20"/>
                 <w:lang w:val="en-GB"/>
               </w:rPr>
-              <w:lastRenderedPageBreak/>
               <w:t> </w:t>
             </w:r>
           </w:p>
@@ -2753,13 +2805,16 @@
         <w:spacing w:before="0" w:after="200" w:line="276" w:lineRule="auto"/>
         <w:ind w:left="360"/>
         <w:jc w:val="both"/>
-      </w:pPr>
-      <w:r>
-        <w:rPr>
-          <w:b/>
-          <w:lang w:val="es-ES"/>
-        </w:rPr>
-        <w:lastRenderedPageBreak/>
+        <w:rPr>
+          <w:b/>
+          <w:lang w:val="es-ES"/>
+        </w:rPr>
+      </w:pPr>
+      <w:r>
+        <w:rPr>
+          <w:b/>
+          <w:lang w:val="es-ES"/>
+        </w:rPr>
         <w:t>(b)</w:t>
       </w:r>
       <w:r>
@@ -2796,7 +2851,28 @@
           <w:color w:val="000000"/>
           <w:lang w:val="es-ES"/>
         </w:rPr>
-        <w:t>orporar los códigos modificados en el cuaderno.</w:t>
+        <w:t>orporar los códigos modificados en el cuaderno</w:t>
+      </w:r>
+      <w:r>
+        <w:rPr>
+          <w:color w:val="000000"/>
+          <w:lang w:val="es-ES"/>
+        </w:rPr>
+        <w:t>.</w:t>
+      </w:r>
+    </w:p>
+    <w:p>
+      <w:pPr>
+        <w:rPr>
+          <w:rFonts w:hint="eastAsia"/>
+          <w:b/>
+        </w:rPr>
+      </w:pPr>
+      <w:r>
+        <w:rPr>
+          <w:b/>
+        </w:rPr>
+        <w:t>MODIFICACIONES REALIZADAS (al menos dos modificaciones):</w:t>
       </w:r>
     </w:p>
     <w:p>
@@ -2804,23 +2880,30 @@
         <w:pStyle w:val="Prrafodelista"/>
         <w:ind w:left="360"/>
         <w:rPr>
-          <w:b/>
-          <w:lang w:val="es-ES"/>
-        </w:rPr>
-      </w:pPr>
-    </w:p>
-    <w:p>
-      <w:pPr>
-        <w:rPr>
-          <w:rFonts w:hint="eastAsia"/>
-          <w:b/>
-        </w:rPr>
-      </w:pPr>
-      <w:r>
-        <w:rPr>
-          <w:b/>
-        </w:rPr>
-        <w:t>MODIFICACIONES REALIZADAS (al menos dos modificaciones):</w:t>
+          <w:bCs/>
+          <w:lang w:val="es-ES"/>
+        </w:rPr>
+      </w:pPr>
+      <w:r>
+        <w:rPr>
+          <w:b/>
+          <w:lang w:val="es-ES"/>
+        </w:rPr>
+        <w:t>Modificación A) –explicación-:</w:t>
+      </w:r>
+      <w:r>
+        <w:rPr>
+          <w:b/>
+          <w:lang w:val="es-ES"/>
+        </w:rPr>
+        <w:t xml:space="preserve"> </w:t>
+      </w:r>
+      <w:r>
+        <w:rPr>
+          <w:bCs/>
+          <w:lang w:val="es-ES"/>
+        </w:rPr>
+        <w:t>cambiar los productos por desplazamientos de bits</w:t>
       </w:r>
     </w:p>
     <w:p>
@@ -2828,24 +2911,7 @@
         <w:pStyle w:val="Prrafodelista"/>
         <w:ind w:left="360"/>
         <w:rPr>
-          <w:b/>
-          <w:lang w:val="es-ES"/>
-        </w:rPr>
-      </w:pPr>
-      <w:r>
-        <w:rPr>
-          <w:b/>
-          <w:lang w:val="es-ES"/>
-        </w:rPr>
-        <w:t>Modificación A) –explicación-:</w:t>
-      </w:r>
-    </w:p>
-    <w:p>
-      <w:pPr>
-        <w:pStyle w:val="Prrafodelista"/>
-        <w:ind w:left="360"/>
-        <w:rPr>
-          <w:b/>
+          <w:bCs/>
           <w:lang w:val="es-ES"/>
         </w:rPr>
       </w:pPr>
@@ -2855,6 +2921,20 @@
           <w:lang w:val="es-ES"/>
         </w:rPr>
         <w:t>Modificación B) –explicación-:</w:t>
+      </w:r>
+      <w:r>
+        <w:rPr>
+          <w:b/>
+          <w:lang w:val="es-ES"/>
+        </w:rPr>
+        <w:t xml:space="preserve"> </w:t>
+      </w:r>
+      <w:r>
+        <w:rPr>
+          <w:bCs/>
+          <w:lang w:val="es-ES"/>
+        </w:rPr>
+        <w:t>cambiamos el if del final por el operador ternario y desenrollamos los bucles internos que modifican X1 y X2</w:t>
       </w:r>
     </w:p>
     <w:p>
@@ -2956,12 +3036,71 @@
           <w:p>
             <w:pPr>
               <w:pStyle w:val="CodigoListado"/>
-            </w:pPr>
+              <w:rPr>
+                <w:rFonts w:ascii="Liberation Serif" w:hAnsi="Liberation Serif"/>
+                <w:sz w:val="22"/>
+                <w:szCs w:val="22"/>
+              </w:rPr>
+            </w:pPr>
+            <w:r>
+              <w:rPr>
+                <w:rFonts w:ascii="Liberation Serif" w:hAnsi="Liberation Serif"/>
+                <w:sz w:val="22"/>
+                <w:szCs w:val="22"/>
+              </w:rPr>
+              <w:t>Código que cambia:</w:t>
+            </w:r>
           </w:p>
           <w:p>
             <w:pPr>
               <w:pStyle w:val="CodigoListado"/>
             </w:pPr>
+            <w:r>
+              <w:rPr>
+                <w:noProof/>
+              </w:rPr>
+              <w:drawing>
+                <wp:inline distT="0" distB="0" distL="0" distR="0" wp14:anchorId="5509894D" wp14:editId="761E9EE6">
+                  <wp:extent cx="5696745" cy="2886478"/>
+                  <wp:effectExtent l="0" t="0" r="0" b="9525"/>
+                  <wp:docPr id="18" name="Imagen 18"/>
+                  <wp:cNvGraphicFramePr>
+                    <a:graphicFrameLocks xmlns:a="http://schemas.openxmlformats.org/drawingml/2006/main" noChangeAspect="1"/>
+                  </wp:cNvGraphicFramePr>
+                  <a:graphic xmlns:a="http://schemas.openxmlformats.org/drawingml/2006/main">
+                    <a:graphicData uri="http://schemas.openxmlformats.org/drawingml/2006/picture">
+                      <pic:pic xmlns:pic="http://schemas.openxmlformats.org/drawingml/2006/picture">
+                        <pic:nvPicPr>
+                          <pic:cNvPr id="18" name="Imagen 18"/>
+                          <pic:cNvPicPr/>
+                        </pic:nvPicPr>
+                        <pic:blipFill>
+                          <a:blip r:embed="rId16">
+                            <a:extLst>
+                              <a:ext uri="{28A0092B-C50C-407E-A947-70E740481C1C}">
+                                <a14:useLocalDpi xmlns:a14="http://schemas.microsoft.com/office/drawing/2010/main" val="0"/>
+                              </a:ext>
+                            </a:extLst>
+                          </a:blip>
+                          <a:stretch>
+                            <a:fillRect/>
+                          </a:stretch>
+                        </pic:blipFill>
+                        <pic:spPr>
+                          <a:xfrm>
+                            <a:off x="0" y="0"/>
+                            <a:ext cx="5696745" cy="2886478"/>
+                          </a:xfrm>
+                          <a:prstGeom prst="rect">
+                            <a:avLst/>
+                          </a:prstGeom>
+                        </pic:spPr>
+                      </pic:pic>
+                    </a:graphicData>
+                  </a:graphic>
+                </wp:inline>
+              </w:drawing>
+            </w:r>
           </w:p>
         </w:tc>
       </w:tr>
@@ -3009,6 +3148,54 @@
           <w:lang w:val="es-ES"/>
         </w:rPr>
       </w:pPr>
+      <w:r>
+        <w:rPr>
+          <w:b/>
+          <w:noProof/>
+          <w:lang w:val="es-ES"/>
+        </w:rPr>
+        <w:drawing>
+          <wp:inline distT="0" distB="0" distL="0" distR="0" wp14:anchorId="74AEE124" wp14:editId="00204D16">
+            <wp:extent cx="6353175" cy="807720"/>
+            <wp:effectExtent l="0" t="0" r="9525" b="0"/>
+            <wp:docPr id="23" name="Imagen 23"/>
+            <wp:cNvGraphicFramePr>
+              <a:graphicFrameLocks xmlns:a="http://schemas.openxmlformats.org/drawingml/2006/main" noChangeAspect="1"/>
+            </wp:cNvGraphicFramePr>
+            <a:graphic xmlns:a="http://schemas.openxmlformats.org/drawingml/2006/main">
+              <a:graphicData uri="http://schemas.openxmlformats.org/drawingml/2006/picture">
+                <pic:pic xmlns:pic="http://schemas.openxmlformats.org/drawingml/2006/picture">
+                  <pic:nvPicPr>
+                    <pic:cNvPr id="23" name="Imagen 23"/>
+                    <pic:cNvPicPr/>
+                  </pic:nvPicPr>
+                  <pic:blipFill>
+                    <a:blip r:embed="rId17">
+                      <a:extLst>
+                        <a:ext uri="{28A0092B-C50C-407E-A947-70E740481C1C}">
+                          <a14:useLocalDpi xmlns:a14="http://schemas.microsoft.com/office/drawing/2010/main" val="0"/>
+                        </a:ext>
+                      </a:extLst>
+                    </a:blip>
+                    <a:stretch>
+                      <a:fillRect/>
+                    </a:stretch>
+                  </pic:blipFill>
+                  <pic:spPr>
+                    <a:xfrm>
+                      <a:off x="0" y="0"/>
+                      <a:ext cx="6353175" cy="807720"/>
+                    </a:xfrm>
+                    <a:prstGeom prst="rect">
+                      <a:avLst/>
+                    </a:prstGeom>
+                  </pic:spPr>
+                </pic:pic>
+              </a:graphicData>
+            </a:graphic>
+          </wp:inline>
+        </w:drawing>
+      </w:r>
     </w:p>
     <w:p>
       <w:pPr>
@@ -3038,10 +3225,119 @@
     <w:p>
       <w:pPr>
         <w:rPr>
+          <w:b/>
+        </w:rPr>
+      </w:pPr>
+      <w:r>
+        <w:rPr>
+          <w:b/>
+          <w:noProof/>
+        </w:rPr>
+        <w:drawing>
+          <wp:inline distT="0" distB="0" distL="0" distR="0" wp14:anchorId="0629FF03" wp14:editId="498DFD49">
+            <wp:extent cx="6144482" cy="5896798"/>
+            <wp:effectExtent l="0" t="0" r="8890" b="8890"/>
+            <wp:docPr id="24" name="Imagen 24"/>
+            <wp:cNvGraphicFramePr>
+              <a:graphicFrameLocks xmlns:a="http://schemas.openxmlformats.org/drawingml/2006/main" noChangeAspect="1"/>
+            </wp:cNvGraphicFramePr>
+            <a:graphic xmlns:a="http://schemas.openxmlformats.org/drawingml/2006/main">
+              <a:graphicData uri="http://schemas.openxmlformats.org/drawingml/2006/picture">
+                <pic:pic xmlns:pic="http://schemas.openxmlformats.org/drawingml/2006/picture">
+                  <pic:nvPicPr>
+                    <pic:cNvPr id="24" name="Imagen 24"/>
+                    <pic:cNvPicPr/>
+                  </pic:nvPicPr>
+                  <pic:blipFill>
+                    <a:blip r:embed="rId18">
+                      <a:extLst>
+                        <a:ext uri="{28A0092B-C50C-407E-A947-70E740481C1C}">
+                          <a14:useLocalDpi xmlns:a14="http://schemas.microsoft.com/office/drawing/2010/main" val="0"/>
+                        </a:ext>
+                      </a:extLst>
+                    </a:blip>
+                    <a:stretch>
+                      <a:fillRect/>
+                    </a:stretch>
+                  </pic:blipFill>
+                  <pic:spPr>
+                    <a:xfrm>
+                      <a:off x="0" y="0"/>
+                      <a:ext cx="6144482" cy="5896798"/>
+                    </a:xfrm>
+                    <a:prstGeom prst="rect">
+                      <a:avLst/>
+                    </a:prstGeom>
+                  </pic:spPr>
+                </pic:pic>
+              </a:graphicData>
+            </a:graphic>
+          </wp:inline>
+        </w:drawing>
+      </w:r>
+    </w:p>
+    <w:p>
+      <w:pPr>
+        <w:rPr>
+          <w:b/>
+        </w:rPr>
+      </w:pPr>
+    </w:p>
+    <w:p>
+      <w:pPr>
+        <w:rPr>
           <w:rFonts w:hint="eastAsia"/>
           <w:b/>
         </w:rPr>
       </w:pPr>
+      <w:r>
+        <w:rPr>
+          <w:rFonts w:hint="eastAsia"/>
+          <w:b/>
+          <w:noProof/>
+        </w:rPr>
+        <w:drawing>
+          <wp:inline distT="0" distB="0" distL="0" distR="0" wp14:anchorId="7F63C387" wp14:editId="57F155D8">
+            <wp:extent cx="6353175" cy="668655"/>
+            <wp:effectExtent l="0" t="0" r="9525" b="0"/>
+            <wp:docPr id="25" name="Imagen 25"/>
+            <wp:cNvGraphicFramePr>
+              <a:graphicFrameLocks xmlns:a="http://schemas.openxmlformats.org/drawingml/2006/main" noChangeAspect="1"/>
+            </wp:cNvGraphicFramePr>
+            <a:graphic xmlns:a="http://schemas.openxmlformats.org/drawingml/2006/main">
+              <a:graphicData uri="http://schemas.openxmlformats.org/drawingml/2006/picture">
+                <pic:pic xmlns:pic="http://schemas.openxmlformats.org/drawingml/2006/picture">
+                  <pic:nvPicPr>
+                    <pic:cNvPr id="25" name="Imagen 25"/>
+                    <pic:cNvPicPr/>
+                  </pic:nvPicPr>
+                  <pic:blipFill>
+                    <a:blip r:embed="rId19">
+                      <a:extLst>
+                        <a:ext uri="{28A0092B-C50C-407E-A947-70E740481C1C}">
+                          <a14:useLocalDpi xmlns:a14="http://schemas.microsoft.com/office/drawing/2010/main" val="0"/>
+                        </a:ext>
+                      </a:extLst>
+                    </a:blip>
+                    <a:stretch>
+                      <a:fillRect/>
+                    </a:stretch>
+                  </pic:blipFill>
+                  <pic:spPr>
+                    <a:xfrm>
+                      <a:off x="0" y="0"/>
+                      <a:ext cx="6353175" cy="668655"/>
+                    </a:xfrm>
+                    <a:prstGeom prst="rect">
+                      <a:avLst/>
+                    </a:prstGeom>
+                  </pic:spPr>
+                </pic:pic>
+              </a:graphicData>
+            </a:graphic>
+          </wp:inline>
+        </w:drawing>
+      </w:r>
     </w:p>
     <w:p>
       <w:pPr>
@@ -3274,19 +3570,16 @@
           </w:tcPr>
           <w:p>
             <w:pPr>
+              <w:tabs>
+                <w:tab w:val="left" w:pos="1016"/>
+              </w:tabs>
               <w:jc w:val="center"/>
               <w:rPr>
                 <w:rFonts w:hint="eastAsia"/>
-                <w:i/>
-                <w:sz w:val="20"/>
               </w:rPr>
             </w:pPr>
             <w:r>
-              <w:rPr>
-                <w:i/>
-                <w:sz w:val="20"/>
-              </w:rPr>
-              <w:t>De 0,25 a 10 seg. aquí</w:t>
+              <w:t>9.955343</w:t>
             </w:r>
           </w:p>
         </w:tc>
@@ -3350,6 +3643,9 @@
                 <w:rFonts w:hint="eastAsia"/>
               </w:rPr>
             </w:pPr>
+            <w:r>
+              <w:t xml:space="preserve">Sustituir operadores * por &lt;&lt; </w:t>
+            </w:r>
           </w:p>
         </w:tc>
         <w:tc>
@@ -3378,6 +3674,9 @@
                 <w:rFonts w:hint="eastAsia"/>
               </w:rPr>
             </w:pPr>
+            <w:r>
+              <w:t>9.040302</w:t>
+            </w:r>
           </w:p>
         </w:tc>
       </w:tr>
@@ -3437,6 +3736,15 @@
                 <w:rFonts w:hint="eastAsia"/>
               </w:rPr>
             </w:pPr>
+            <w:r>
+              <w:rPr>
+                <w:rFonts w:hint="eastAsia"/>
+              </w:rPr>
+              <w:t>C</w:t>
+            </w:r>
+            <w:r>
+              <w:t>ambio de if por operador ternario y desenrollo de bucle</w:t>
+            </w:r>
           </w:p>
         </w:tc>
         <w:tc>
@@ -3462,6 +3770,9 @@
                 <w:rFonts w:hint="eastAsia"/>
               </w:rPr>
             </w:pPr>
+            <w:r>
+              <w:t>7.089264</w:t>
+            </w:r>
           </w:p>
         </w:tc>
       </w:tr>
@@ -3661,9 +3972,21 @@
         <w:ind w:left="720"/>
         <w:rPr>
           <w:rFonts w:hint="eastAsia"/>
-          <w:b/>
-        </w:rPr>
-      </w:pPr>
+          <w:bCs/>
+        </w:rPr>
+      </w:pPr>
+      <w:r>
+        <w:rPr>
+          <w:bCs/>
+        </w:rPr>
+        <w:t>Volvemos a ver como el desenrollar los bucles sigue siendo la opción más rápida. Vemos también que se obtiene una ligera mejoría al usar el operador de desplazamiento hacia la izquierda. Este último cambio sería probablemente más notorio si usaramos un número más grande que no sea 2 ya que es un valor muy pequeño.</w:t>
+      </w:r>
+      <w:r>
+        <w:rPr>
+          <w:bCs/>
+        </w:rPr>
+        <w:t xml:space="preserve"> Las mejoras del desenrollo de bucles fueron explicadas en el ejercicio anterior y la mejora por usar &lt;&lt; en lugar de * viene al tratarse de una operación de bits con la que se maneja mejor el procesador.</w:t>
+      </w:r>
     </w:p>
     <w:p>
       <w:pPr>
@@ -3695,7 +4018,6 @@
         <w:rPr>
           <w:lang w:val="es-ES"/>
         </w:rPr>
-        <w:lastRenderedPageBreak/>
         <w:t xml:space="preserve">El benchmark Linpack ha sido uno de los programas más ampliamente utilizados para evaluar las prestaciones de los computadores. De hecho, se utiliza como base en la lista de los </w:t>
       </w:r>
       <w:r>
@@ -4810,6 +5132,7 @@
           <w:color w:val="000000"/>
           <w:lang w:val="es-ES"/>
         </w:rPr>
+        <w:lastRenderedPageBreak/>
         <w:t>(a)</w:t>
       </w:r>
       <w:r>
@@ -5041,12 +5364,12 @@
       </w:r>
     </w:p>
     <w:sectPr>
-      <w:headerReference w:type="even" r:id="rId15"/>
-      <w:headerReference w:type="default" r:id="rId16"/>
-      <w:footerReference w:type="even" r:id="rId17"/>
-      <w:footerReference w:type="default" r:id="rId18"/>
-      <w:headerReference w:type="first" r:id="rId19"/>
-      <w:footerReference w:type="first" r:id="rId20"/>
+      <w:headerReference w:type="even" r:id="rId20"/>
+      <w:headerReference w:type="default" r:id="rId21"/>
+      <w:footerReference w:type="even" r:id="rId22"/>
+      <w:footerReference w:type="default" r:id="rId23"/>
+      <w:headerReference w:type="first" r:id="rId24"/>
+      <w:footerReference w:type="first" r:id="rId25"/>
       <w:pgSz w:w="11906" w:h="16838"/>
       <w:pgMar w:top="1418" w:right="986" w:bottom="1418" w:left="915" w:header="709" w:footer="709" w:gutter="0"/>
       <w:cols w:space="720"/>

</xml_diff>

<commit_message>
falta una grafica reshulona
</commit_message>
<xml_diff>
--- a/AC/bp4/BP4_RomeroCortesSalvador.docx
+++ b/AC/bp4/BP4_RomeroCortesSalvador.docx
@@ -59,27 +59,7 @@
                 <w:color w:val="D67028"/>
                 <w:lang w:eastAsia="en-US" w:bidi="en-US"/>
               </w:rPr>
-              <w:t xml:space="preserve">2º curso / 2º </w:t>
-            </w:r>
-            <w:proofErr w:type="spellStart"/>
-            <w:r>
-              <w:rPr>
-                <w:rFonts w:ascii="Arial Narrow" w:eastAsia="Calibri" w:hAnsi="Arial Narrow" w:cs="Times New Roman"/>
-                <w:b/>
-                <w:color w:val="D67028"/>
-                <w:lang w:eastAsia="en-US" w:bidi="en-US"/>
-              </w:rPr>
-              <w:t>cuatr</w:t>
-            </w:r>
-            <w:proofErr w:type="spellEnd"/>
-            <w:r>
-              <w:rPr>
-                <w:rFonts w:ascii="Arial Narrow" w:eastAsia="Calibri" w:hAnsi="Arial Narrow" w:cs="Times New Roman"/>
-                <w:b/>
-                <w:color w:val="D67028"/>
-                <w:lang w:eastAsia="en-US" w:bidi="en-US"/>
-              </w:rPr>
-              <w:t>.</w:t>
+              <w:t>2º curso / 2º cuatr.</w:t>
             </w:r>
           </w:p>
           <w:p>
@@ -339,21 +319,7 @@
         <w:rPr>
           <w:color w:val="FF0000"/>
         </w:rPr>
-        <w:t xml:space="preserve">Antes de comenzar a realizar el trabajo de este cuaderno consultar el fichero con </w:t>
-      </w:r>
-      <w:proofErr w:type="gramStart"/>
-      <w:r>
-        <w:rPr>
-          <w:color w:val="FF0000"/>
-        </w:rPr>
-        <w:t>los normas</w:t>
-      </w:r>
-      <w:proofErr w:type="gramEnd"/>
-      <w:r>
-        <w:rPr>
-          <w:color w:val="FF0000"/>
-        </w:rPr>
-        <w:t xml:space="preserve"> de prácticas que se encuentra en SWAD</w:t>
+        <w:t>Antes de comenzar a realizar el trabajo de este cuaderno consultar el fichero con los normas de prácticas que se encuentra en SWAD</w:t>
       </w:r>
     </w:p>
     <w:p>
@@ -364,49 +330,13 @@
         <w:rPr>
           <w:lang w:val="es-ES"/>
         </w:rPr>
-        <w:t>Denominación de marca del chip de procesamiento o procesador (se encuentra en /</w:t>
-      </w:r>
-      <w:proofErr w:type="spellStart"/>
+        <w:t xml:space="preserve">Denominación de marca del chip de procesamiento o procesador (se encuentra en /proc/cpuinfo): </w:t>
+      </w:r>
       <w:r>
         <w:rPr>
           <w:lang w:val="es-ES"/>
         </w:rPr>
-        <w:t>proc</w:t>
-      </w:r>
-      <w:proofErr w:type="spellEnd"/>
-      <w:r>
-        <w:rPr>
-          <w:lang w:val="es-ES"/>
-        </w:rPr>
-        <w:t>/</w:t>
-      </w:r>
-      <w:proofErr w:type="spellStart"/>
-      <w:r>
-        <w:rPr>
-          <w:lang w:val="es-ES"/>
-        </w:rPr>
-        <w:t>cpuinfo</w:t>
-      </w:r>
-      <w:proofErr w:type="spellEnd"/>
-      <w:r>
-        <w:rPr>
-          <w:lang w:val="es-ES"/>
-        </w:rPr>
-        <w:t xml:space="preserve">): </w:t>
-      </w:r>
-      <w:proofErr w:type="spellStart"/>
-      <w:r>
-        <w:rPr>
-          <w:lang w:val="es-ES"/>
-        </w:rPr>
-        <w:t>GenuineIntel</w:t>
-      </w:r>
-      <w:proofErr w:type="spellEnd"/>
-      <w:r>
-        <w:rPr>
-          <w:lang w:val="es-ES"/>
-        </w:rPr>
-        <w:t xml:space="preserve"> </w:t>
+        <w:t xml:space="preserve">GenuineIntel </w:t>
       </w:r>
       <w:r>
         <w:rPr>
@@ -440,110 +370,45 @@
         <w:rPr>
           <w:lang w:val="es-ES"/>
         </w:rPr>
-        <w:t xml:space="preserve">CentOS Linux 7 (Core) </w:t>
-      </w:r>
-      <w:proofErr w:type="spellStart"/>
+        <w:t>CentOS Linux 7 (Core) Version 7</w:t>
+      </w:r>
+    </w:p>
+    <w:p>
+      <w:pPr>
+        <w:pStyle w:val="Prrafodelista"/>
+      </w:pPr>
       <w:r>
         <w:rPr>
           <w:lang w:val="es-ES"/>
         </w:rPr>
-        <w:t>Version</w:t>
-      </w:r>
-      <w:proofErr w:type="spellEnd"/>
+        <w:t>Versión de gcc utilizada: gcc version 9.</w:t>
+      </w:r>
       <w:r>
         <w:rPr>
           <w:lang w:val="es-ES"/>
         </w:rPr>
-        <w:t xml:space="preserve"> 7</w:t>
+        <w:t>2.0 (GCC)</w:t>
       </w:r>
     </w:p>
     <w:p>
       <w:pPr>
         <w:pStyle w:val="Prrafodelista"/>
-      </w:pPr>
-      <w:r>
         <w:rPr>
           <w:lang w:val="es-ES"/>
         </w:rPr>
-        <w:t xml:space="preserve">Versión de </w:t>
-      </w:r>
-      <w:proofErr w:type="spellStart"/>
+      </w:pPr>
       <w:r>
         <w:rPr>
           <w:lang w:val="es-ES"/>
         </w:rPr>
-        <w:t>gcc</w:t>
-      </w:r>
-      <w:proofErr w:type="spellEnd"/>
-      <w:r>
-        <w:rPr>
-          <w:lang w:val="es-ES"/>
-        </w:rPr>
-        <w:t xml:space="preserve"> utilizada: </w:t>
-      </w:r>
-      <w:proofErr w:type="spellStart"/>
-      <w:r>
-        <w:rPr>
-          <w:lang w:val="es-ES"/>
-        </w:rPr>
-        <w:t>gcc</w:t>
-      </w:r>
-      <w:proofErr w:type="spellEnd"/>
-      <w:r>
-        <w:rPr>
-          <w:lang w:val="es-ES"/>
-        </w:rPr>
-        <w:t xml:space="preserve"> </w:t>
-      </w:r>
-      <w:proofErr w:type="spellStart"/>
-      <w:r>
-        <w:rPr>
-          <w:lang w:val="es-ES"/>
-        </w:rPr>
-        <w:t>version</w:t>
-      </w:r>
-      <w:proofErr w:type="spellEnd"/>
-      <w:r>
-        <w:rPr>
-          <w:lang w:val="es-ES"/>
-        </w:rPr>
-        <w:t xml:space="preserve"> 9.</w:t>
-      </w:r>
-      <w:r>
-        <w:rPr>
-          <w:lang w:val="es-ES"/>
-        </w:rPr>
-        <w:t>2.0 (GCC)</w:t>
-      </w:r>
-    </w:p>
-    <w:p>
-      <w:pPr>
-        <w:pStyle w:val="Prrafodelista"/>
-        <w:rPr>
-          <w:lang w:val="es-ES"/>
-        </w:rPr>
-      </w:pPr>
-      <w:r>
-        <w:rPr>
-          <w:lang w:val="es-ES"/>
-        </w:rPr>
         <w:t xml:space="preserve">Volcado de pantalla que muestre lo que devuelve </w:t>
       </w:r>
-      <w:proofErr w:type="spellStart"/>
       <w:r>
         <w:rPr>
           <w:rFonts w:ascii="Liberation Mono" w:hAnsi="Liberation Mono"/>
           <w:lang w:val="es-ES"/>
         </w:rPr>
-        <w:t>lscpu</w:t>
-      </w:r>
-      <w:proofErr w:type="spellEnd"/>
-      <w:r>
-        <w:rPr>
-          <w:rFonts w:ascii="Liberation Mono" w:hAnsi="Liberation Mono"/>
-          <w:lang w:val="es-ES"/>
-        </w:rPr>
-        <w:t xml:space="preserve"> </w:t>
+        <w:t xml:space="preserve">lscpu </w:t>
       </w:r>
       <w:r>
         <w:rPr>
@@ -689,14 +554,12 @@
         </w:rPr>
         <w:t xml:space="preserve">: </w:t>
       </w:r>
-      <w:proofErr w:type="spellStart"/>
       <w:r>
         <w:rPr>
           <w:rStyle w:val="codigo"/>
         </w:rPr>
         <w:t>pmm-secuencial.c</w:t>
       </w:r>
-      <w:proofErr w:type="spellEnd"/>
     </w:p>
     <w:tbl>
       <w:tblPr>
@@ -1061,28 +924,12 @@
         </w:rPr>
         <w:t xml:space="preserve">A)  Captura de </w:t>
       </w:r>
-      <w:proofErr w:type="spellStart"/>
       <w:r>
         <w:rPr>
           <w:rStyle w:val="codigo"/>
         </w:rPr>
-        <w:t>pmm</w:t>
-      </w:r>
-      <w:proofErr w:type="spellEnd"/>
-      <w:r>
-        <w:rPr>
-          <w:rStyle w:val="codigo"/>
-        </w:rPr>
-        <w:t>-secuencial-</w:t>
-      </w:r>
-      <w:proofErr w:type="spellStart"/>
-      <w:r>
-        <w:rPr>
-          <w:rStyle w:val="codigo"/>
-        </w:rPr>
-        <w:t>modificado_A.c</w:t>
-      </w:r>
-      <w:proofErr w:type="spellEnd"/>
+        <w:t>pmm-secuencial-modificado_A.c</w:t>
+      </w:r>
     </w:p>
     <w:tbl>
       <w:tblPr>
@@ -2025,30 +1872,8 @@
         <w:rPr>
           <w:bCs/>
         </w:rPr>
-        <w:t xml:space="preserve">enrollar el bucle con 4 iteraciones, si usamos un tamaño que no sea múltiplo de 4 se producirá un </w:t>
-      </w:r>
-      <w:proofErr w:type="spellStart"/>
-      <w:r>
-        <w:rPr>
-          <w:bCs/>
-        </w:rPr>
-        <w:t>segmentation</w:t>
-      </w:r>
-      <w:proofErr w:type="spellEnd"/>
-      <w:r>
-        <w:rPr>
-          <w:bCs/>
-        </w:rPr>
-        <w:t xml:space="preserve"> </w:t>
-      </w:r>
-      <w:proofErr w:type="spellStart"/>
-      <w:r>
-        <w:rPr>
-          <w:bCs/>
-        </w:rPr>
-        <w:t>fault</w:t>
-      </w:r>
-      <w:proofErr w:type="spellEnd"/>
+        <w:t>enrollar el bucle con 4 iteraciones, si usamos un tamaño que no sea múltiplo de 4 se producirá un segmentation fault</w:t>
+      </w:r>
       <w:r>
         <w:rPr>
           <w:bCs/>
@@ -2461,7 +2286,6 @@
                 <w:lang w:val="en-GB"/>
               </w:rPr>
             </w:pPr>
-            <w:proofErr w:type="gramStart"/>
             <w:r>
               <w:rPr>
                 <w:rFonts w:ascii="Liberation Mono" w:hAnsi="Liberation Mono"/>
@@ -2469,17 +2293,7 @@
                 <w:szCs w:val="20"/>
                 <w:lang w:val="en-GB"/>
               </w:rPr>
-              <w:t>}  s</w:t>
-            </w:r>
-            <w:proofErr w:type="gramEnd"/>
-            <w:r>
-              <w:rPr>
-                <w:rFonts w:ascii="Liberation Mono" w:hAnsi="Liberation Mono"/>
-                <w:sz w:val="20"/>
-                <w:szCs w:val="20"/>
-                <w:lang w:val="en-GB"/>
-              </w:rPr>
-              <w:t>[N];</w:t>
+              <w:t>}  s[N];</w:t>
             </w:r>
           </w:p>
           <w:p>
@@ -2524,7 +2338,6 @@
                 <w:lang w:val="en-GB"/>
               </w:rPr>
             </w:pPr>
-            <w:proofErr w:type="gramStart"/>
             <w:r>
               <w:rPr>
                 <w:rFonts w:ascii="Liberation Mono" w:hAnsi="Liberation Mono"/>
@@ -2532,17 +2345,7 @@
                 <w:szCs w:val="20"/>
                 <w:lang w:val="en-GB"/>
               </w:rPr>
-              <w:t>main(</w:t>
-            </w:r>
-            <w:proofErr w:type="gramEnd"/>
-            <w:r>
-              <w:rPr>
-                <w:rFonts w:ascii="Liberation Mono" w:hAnsi="Liberation Mono"/>
-                <w:sz w:val="20"/>
-                <w:szCs w:val="20"/>
-                <w:lang w:val="en-GB"/>
-              </w:rPr>
-              <w:t>)</w:t>
+              <w:t>main()</w:t>
             </w:r>
           </w:p>
           <w:p>
@@ -2617,29 +2420,7 @@
                 <w:szCs w:val="20"/>
                 <w:lang w:val="en-GB"/>
               </w:rPr>
-              <w:t>   for (ii=0; ii&lt;</w:t>
-            </w:r>
-            <w:proofErr w:type="spellStart"/>
-            <w:proofErr w:type="gramStart"/>
-            <w:r>
-              <w:rPr>
-                <w:rFonts w:ascii="Liberation Mono" w:hAnsi="Liberation Mono"/>
-                <w:sz w:val="20"/>
-                <w:szCs w:val="20"/>
-                <w:lang w:val="en-GB"/>
-              </w:rPr>
-              <w:t>M;ii</w:t>
-            </w:r>
-            <w:proofErr w:type="spellEnd"/>
-            <w:proofErr w:type="gramEnd"/>
-            <w:r>
-              <w:rPr>
-                <w:rFonts w:ascii="Liberation Mono" w:hAnsi="Liberation Mono"/>
-                <w:sz w:val="20"/>
-                <w:szCs w:val="20"/>
-                <w:lang w:val="en-GB"/>
-              </w:rPr>
-              <w:t>++) {</w:t>
+              <w:t>   for (ii=0; ii&lt;M;ii++) {</w:t>
             </w:r>
           </w:p>
           <w:p>
@@ -2685,60 +2466,8 @@
                 <w:szCs w:val="20"/>
                 <w:lang w:val="en-GB"/>
               </w:rPr>
-              <w:t xml:space="preserve">      </w:t>
-            </w:r>
-            <w:proofErr w:type="gramStart"/>
-            <w:r>
-              <w:rPr>
-                <w:rFonts w:ascii="Liberation Mono" w:hAnsi="Liberation Mono"/>
-                <w:sz w:val="20"/>
-                <w:szCs w:val="20"/>
-                <w:lang w:val="en-GB"/>
-              </w:rPr>
-              <w:t>for(</w:t>
-            </w:r>
-            <w:proofErr w:type="spellStart"/>
-            <w:proofErr w:type="gramEnd"/>
-            <w:r>
-              <w:rPr>
-                <w:rFonts w:ascii="Liberation Mono" w:hAnsi="Liberation Mono"/>
-                <w:sz w:val="20"/>
-                <w:szCs w:val="20"/>
-                <w:lang w:val="en-GB"/>
-              </w:rPr>
-              <w:t>i</w:t>
-            </w:r>
-            <w:proofErr w:type="spellEnd"/>
-            <w:r>
-              <w:rPr>
-                <w:rFonts w:ascii="Liberation Mono" w:hAnsi="Liberation Mono"/>
-                <w:sz w:val="20"/>
-                <w:szCs w:val="20"/>
-                <w:lang w:val="en-GB"/>
-              </w:rPr>
-              <w:t xml:space="preserve">=0; </w:t>
-            </w:r>
-            <w:proofErr w:type="spellStart"/>
-            <w:r>
-              <w:rPr>
-                <w:rFonts w:ascii="Liberation Mono" w:hAnsi="Liberation Mono"/>
-                <w:sz w:val="20"/>
-                <w:szCs w:val="20"/>
-                <w:lang w:val="en-GB"/>
-              </w:rPr>
-              <w:t>i</w:t>
-            </w:r>
-            <w:proofErr w:type="spellEnd"/>
-            <w:r>
-              <w:rPr>
-                <w:rFonts w:ascii="Liberation Mono" w:hAnsi="Liberation Mono"/>
-                <w:sz w:val="20"/>
-                <w:szCs w:val="20"/>
-                <w:lang w:val="en-GB"/>
-              </w:rPr>
-              <w:t>&lt;</w:t>
-            </w:r>
-            <w:proofErr w:type="spellStart"/>
+              <w:t>      for(i=0; i&lt;</w:t>
+            </w:r>
             <w:r>
               <w:rPr>
                 <w:rFonts w:ascii="Liberation Mono" w:hAnsi="Liberation Mono"/>
@@ -2746,57 +2475,7 @@
                 <w:szCs w:val="20"/>
                 <w:lang w:val="en-US"/>
               </w:rPr>
-              <w:t>N;i</w:t>
-            </w:r>
-            <w:proofErr w:type="spellEnd"/>
-            <w:r>
-              <w:rPr>
-                <w:rFonts w:ascii="Liberation Mono" w:hAnsi="Liberation Mono"/>
-                <w:sz w:val="20"/>
-                <w:szCs w:val="20"/>
-                <w:lang w:val="en-US"/>
-              </w:rPr>
-              <w:t>++)  X1+=2*s[</w:t>
-            </w:r>
-            <w:proofErr w:type="spellStart"/>
-            <w:r>
-              <w:rPr>
-                <w:rFonts w:ascii="Liberation Mono" w:hAnsi="Liberation Mono"/>
-                <w:sz w:val="20"/>
-                <w:szCs w:val="20"/>
-                <w:lang w:val="en-US"/>
-              </w:rPr>
-              <w:t>i</w:t>
-            </w:r>
-            <w:proofErr w:type="spellEnd"/>
-            <w:r>
-              <w:rPr>
-                <w:rFonts w:ascii="Liberation Mono" w:hAnsi="Liberation Mono"/>
-                <w:sz w:val="20"/>
-                <w:szCs w:val="20"/>
-                <w:lang w:val="en-US"/>
-              </w:rPr>
-              <w:t>].</w:t>
-            </w:r>
-            <w:proofErr w:type="spellStart"/>
-            <w:r>
-              <w:rPr>
-                <w:rFonts w:ascii="Liberation Mono" w:hAnsi="Liberation Mono"/>
-                <w:sz w:val="20"/>
-                <w:szCs w:val="20"/>
-                <w:lang w:val="en-US"/>
-              </w:rPr>
-              <w:t>a+ii</w:t>
-            </w:r>
-            <w:proofErr w:type="spellEnd"/>
-            <w:r>
-              <w:rPr>
-                <w:rFonts w:ascii="Liberation Mono" w:hAnsi="Liberation Mono"/>
-                <w:sz w:val="20"/>
-                <w:szCs w:val="20"/>
-                <w:lang w:val="en-US"/>
-              </w:rPr>
-              <w:t>;</w:t>
+              <w:t>N;i++)  X1+=2*s[i].a+ii;</w:t>
             </w:r>
           </w:p>
           <w:p>
@@ -2821,7 +2500,6 @@
               </w:rPr>
               <w:t xml:space="preserve">      </w:t>
             </w:r>
-            <w:proofErr w:type="gramStart"/>
             <w:r>
               <w:rPr>
                 <w:rFonts w:ascii="Liberation Mono" w:hAnsi="Liberation Mono"/>
@@ -2829,88 +2507,7 @@
                 <w:szCs w:val="20"/>
                 <w:lang w:val="en-US"/>
               </w:rPr>
-              <w:t>for(</w:t>
-            </w:r>
-            <w:proofErr w:type="spellStart"/>
-            <w:proofErr w:type="gramEnd"/>
-            <w:r>
-              <w:rPr>
-                <w:rFonts w:ascii="Liberation Mono" w:hAnsi="Liberation Mono"/>
-                <w:sz w:val="20"/>
-                <w:szCs w:val="20"/>
-                <w:lang w:val="en-US"/>
-              </w:rPr>
-              <w:t>i</w:t>
-            </w:r>
-            <w:proofErr w:type="spellEnd"/>
-            <w:r>
-              <w:rPr>
-                <w:rFonts w:ascii="Liberation Mono" w:hAnsi="Liberation Mono"/>
-                <w:sz w:val="20"/>
-                <w:szCs w:val="20"/>
-                <w:lang w:val="en-US"/>
-              </w:rPr>
-              <w:t xml:space="preserve">=0; </w:t>
-            </w:r>
-            <w:proofErr w:type="spellStart"/>
-            <w:r>
-              <w:rPr>
-                <w:rFonts w:ascii="Liberation Mono" w:hAnsi="Liberation Mono"/>
-                <w:sz w:val="20"/>
-                <w:szCs w:val="20"/>
-                <w:lang w:val="en-US"/>
-              </w:rPr>
-              <w:t>i</w:t>
-            </w:r>
-            <w:proofErr w:type="spellEnd"/>
-            <w:r>
-              <w:rPr>
-                <w:rFonts w:ascii="Liberation Mono" w:hAnsi="Liberation Mono"/>
-                <w:sz w:val="20"/>
-                <w:szCs w:val="20"/>
-                <w:lang w:val="en-US"/>
-              </w:rPr>
-              <w:t>&lt;</w:t>
-            </w:r>
-            <w:proofErr w:type="spellStart"/>
-            <w:r>
-              <w:rPr>
-                <w:rFonts w:ascii="Liberation Mono" w:hAnsi="Liberation Mono"/>
-                <w:sz w:val="20"/>
-                <w:szCs w:val="20"/>
-                <w:lang w:val="en-US"/>
-              </w:rPr>
-              <w:t>N;i</w:t>
-            </w:r>
-            <w:proofErr w:type="spellEnd"/>
-            <w:r>
-              <w:rPr>
-                <w:rFonts w:ascii="Liberation Mono" w:hAnsi="Liberation Mono"/>
-                <w:sz w:val="20"/>
-                <w:szCs w:val="20"/>
-                <w:lang w:val="en-US"/>
-              </w:rPr>
-              <w:t>++)  X2+=3*s[</w:t>
-            </w:r>
-            <w:proofErr w:type="spellStart"/>
-            <w:r>
-              <w:rPr>
-                <w:rFonts w:ascii="Liberation Mono" w:hAnsi="Liberation Mono"/>
-                <w:sz w:val="20"/>
-                <w:szCs w:val="20"/>
-                <w:lang w:val="en-US"/>
-              </w:rPr>
-              <w:t>i</w:t>
-            </w:r>
-            <w:proofErr w:type="spellEnd"/>
-            <w:r>
-              <w:rPr>
-                <w:rFonts w:ascii="Liberation Mono" w:hAnsi="Liberation Mono"/>
-                <w:sz w:val="20"/>
-                <w:szCs w:val="20"/>
-                <w:lang w:val="en-US"/>
-              </w:rPr>
-              <w:t>].b-ii;</w:t>
+              <w:t>for(i=0; i&lt;N;i++)  X2+=3*s[i].b-ii;</w:t>
             </w:r>
           </w:p>
           <w:p>
@@ -2968,27 +2565,7 @@
                 <w:szCs w:val="20"/>
                 <w:lang w:val="en-US"/>
               </w:rPr>
-              <w:t>if (X1&lt;X2</w:t>
-            </w:r>
-            <w:proofErr w:type="gramStart"/>
-            <w:r>
-              <w:rPr>
-                <w:rFonts w:ascii="Liberation Mono" w:hAnsi="Liberation Mono"/>
-                <w:sz w:val="20"/>
-                <w:szCs w:val="20"/>
-                <w:lang w:val="en-US"/>
-              </w:rPr>
-              <w:t>)  R</w:t>
-            </w:r>
-            <w:proofErr w:type="gramEnd"/>
-            <w:r>
-              <w:rPr>
-                <w:rFonts w:ascii="Liberation Mono" w:hAnsi="Liberation Mono"/>
-                <w:sz w:val="20"/>
-                <w:szCs w:val="20"/>
-                <w:lang w:val="en-US"/>
-              </w:rPr>
-              <w:t>[ii]=X1  else  R[ii]=X2;</w:t>
+              <w:t>if (X1&lt;X2)  R[ii]=X1  else  R[ii]=X2;</w:t>
             </w:r>
           </w:p>
           <w:p>
@@ -3175,6 +2752,13 @@
         </w:rPr>
         <w:t>cambiar los productos por desplazamientos de bits</w:t>
       </w:r>
+      <w:r>
+        <w:rPr>
+          <w:bCs/>
+          <w:lang w:val="es-ES"/>
+        </w:rPr>
+        <w:t xml:space="preserve"> y usar un único bucle en lugar de dos.</w:t>
+      </w:r>
     </w:p>
     <w:p>
       <w:pPr>
@@ -3204,23 +2788,7 @@
           <w:bCs/>
           <w:lang w:val="es-ES"/>
         </w:rPr>
-        <w:t xml:space="preserve">cambiamos el </w:t>
-      </w:r>
-      <w:proofErr w:type="spellStart"/>
-      <w:r>
-        <w:rPr>
-          <w:bCs/>
-          <w:lang w:val="es-ES"/>
-        </w:rPr>
-        <w:t>if</w:t>
-      </w:r>
-      <w:proofErr w:type="spellEnd"/>
-      <w:r>
-        <w:rPr>
-          <w:bCs/>
-          <w:lang w:val="es-ES"/>
-        </w:rPr>
-        <w:t xml:space="preserve"> del final por el operador ternario y desenrollamos los bucles internos que modifican X1 y X2</w:t>
+        <w:t>cambiamos el if del final por el operador ternario y desenrollamos los bucles internos que modifican X1 y X2</w:t>
       </w:r>
     </w:p>
     <w:p>
@@ -3340,10 +2908,10 @@
                 <w:noProof/>
               </w:rPr>
               <w:drawing>
-                <wp:inline distT="0" distB="0" distL="0" distR="0" wp14:anchorId="5509894D" wp14:editId="761E9EE6">
-                  <wp:extent cx="5696745" cy="2886478"/>
-                  <wp:effectExtent l="0" t="0" r="0" b="9525"/>
-                  <wp:docPr id="18" name="Imagen 18"/>
+                <wp:inline distT="0" distB="0" distL="0" distR="0" wp14:anchorId="2E08F8F6" wp14:editId="42089C56">
+                  <wp:extent cx="5274037" cy="2757274"/>
+                  <wp:effectExtent l="0" t="0" r="3175" b="5080"/>
+                  <wp:docPr id="10" name="Imagen 10"/>
                   <wp:cNvGraphicFramePr>
                     <a:graphicFrameLocks xmlns:a="http://schemas.openxmlformats.org/drawingml/2006/main" noChangeAspect="1"/>
                   </wp:cNvGraphicFramePr>
@@ -3351,7 +2919,7 @@
                     <a:graphicData uri="http://schemas.openxmlformats.org/drawingml/2006/picture">
                       <pic:pic xmlns:pic="http://schemas.openxmlformats.org/drawingml/2006/picture">
                         <pic:nvPicPr>
-                          <pic:cNvPr id="18" name="Imagen 18"/>
+                          <pic:cNvPr id="10" name="Imagen 10"/>
                           <pic:cNvPicPr/>
                         </pic:nvPicPr>
                         <pic:blipFill>
@@ -3369,7 +2937,7 @@
                         <pic:spPr>
                           <a:xfrm>
                             <a:off x="0" y="0"/>
-                            <a:ext cx="5696745" cy="2886478"/>
+                            <a:ext cx="5283045" cy="2761983"/>
                           </a:xfrm>
                           <a:prstGeom prst="rect">
                             <a:avLst/>
@@ -3428,10 +2996,10 @@
           <w:lang w:val="es-ES"/>
         </w:rPr>
         <w:drawing>
-          <wp:inline distT="0" distB="0" distL="0" distR="0" wp14:anchorId="74AEE124" wp14:editId="00204D16">
-            <wp:extent cx="6353175" cy="807720"/>
+          <wp:inline distT="0" distB="0" distL="0" distR="0" wp14:anchorId="5333CBB8" wp14:editId="2CCEAA7B">
+            <wp:extent cx="6353175" cy="1752600"/>
             <wp:effectExtent l="0" t="0" r="9525" b="0"/>
-            <wp:docPr id="23" name="Imagen 23"/>
+            <wp:docPr id="11" name="Imagen 11"/>
             <wp:cNvGraphicFramePr>
               <a:graphicFrameLocks xmlns:a="http://schemas.openxmlformats.org/drawingml/2006/main" noChangeAspect="1"/>
             </wp:cNvGraphicFramePr>
@@ -3439,7 +3007,7 @@
               <a:graphicData uri="http://schemas.openxmlformats.org/drawingml/2006/picture">
                 <pic:pic xmlns:pic="http://schemas.openxmlformats.org/drawingml/2006/picture">
                   <pic:nvPicPr>
-                    <pic:cNvPr id="23" name="Imagen 23"/>
+                    <pic:cNvPr id="11" name="Imagen 11"/>
                     <pic:cNvPicPr/>
                   </pic:nvPicPr>
                   <pic:blipFill>
@@ -3457,7 +3025,7 @@
                   <pic:spPr>
                     <a:xfrm>
                       <a:off x="0" y="0"/>
-                      <a:ext cx="6353175" cy="807720"/>
+                      <a:ext cx="6353175" cy="1752600"/>
                     </a:xfrm>
                     <a:prstGeom prst="rect">
                       <a:avLst/>
@@ -3573,10 +3141,10 @@
         </w:rPr>
         <w:lastRenderedPageBreak/>
         <w:drawing>
-          <wp:inline distT="0" distB="0" distL="0" distR="0" wp14:anchorId="7C764841" wp14:editId="30F92A07">
-            <wp:extent cx="6353175" cy="1703070"/>
+          <wp:inline distT="0" distB="0" distL="0" distR="0" wp14:anchorId="19592C5E" wp14:editId="09218EDD">
+            <wp:extent cx="6353175" cy="1757680"/>
             <wp:effectExtent l="0" t="0" r="9525" b="0"/>
-            <wp:docPr id="4" name="Imagen 4"/>
+            <wp:docPr id="12" name="Imagen 12"/>
             <wp:cNvGraphicFramePr>
               <a:graphicFrameLocks xmlns:a="http://schemas.openxmlformats.org/drawingml/2006/main" noChangeAspect="1"/>
             </wp:cNvGraphicFramePr>
@@ -3584,7 +3152,7 @@
               <a:graphicData uri="http://schemas.openxmlformats.org/drawingml/2006/picture">
                 <pic:pic xmlns:pic="http://schemas.openxmlformats.org/drawingml/2006/picture">
                   <pic:nvPicPr>
-                    <pic:cNvPr id="4" name="Imagen 4"/>
+                    <pic:cNvPr id="12" name="Imagen 12"/>
                     <pic:cNvPicPr/>
                   </pic:nvPicPr>
                   <pic:blipFill>
@@ -3602,7 +3170,7 @@
                   <pic:spPr>
                     <a:xfrm>
                       <a:off x="0" y="0"/>
-                      <a:ext cx="6353175" cy="1703070"/>
+                      <a:ext cx="6353175" cy="1757680"/>
                     </a:xfrm>
                     <a:prstGeom prst="rect">
                       <a:avLst/>
@@ -3843,7 +3411,7 @@
               </w:rPr>
             </w:pPr>
             <w:r>
-              <w:t>18.646975</w:t>
+              <w:t>2.120185</w:t>
             </w:r>
           </w:p>
         </w:tc>
@@ -3904,6 +3472,9 @@
             <w:r>
               <w:t xml:space="preserve">Sustituir operadores * por &lt;&lt; </w:t>
             </w:r>
+            <w:r>
+              <w:t>y unificar los dos bucles</w:t>
+            </w:r>
           </w:p>
         </w:tc>
         <w:tc>
@@ -3933,7 +3504,7 @@
               </w:rPr>
             </w:pPr>
             <w:r>
-              <w:t>9.040302</w:t>
+              <w:t>1.704140</w:t>
             </w:r>
           </w:p>
         </w:tc>
@@ -3995,15 +3566,7 @@
               <w:t>C</w:t>
             </w:r>
             <w:r>
-              <w:t xml:space="preserve">ambio de </w:t>
-            </w:r>
-            <w:proofErr w:type="spellStart"/>
-            <w:r>
-              <w:t>if</w:t>
-            </w:r>
-            <w:proofErr w:type="spellEnd"/>
-            <w:r>
-              <w:t xml:space="preserve"> por operador ternario y desenrollo de bucle</w:t>
+              <w:t>ambio de if por operador ternario y desenrollo de bucle</w:t>
             </w:r>
           </w:p>
         </w:tc>
@@ -4031,7 +3594,7 @@
               </w:rPr>
             </w:pPr>
             <w:r>
-              <w:t>12.708063</w:t>
+              <w:t>1.364489</w:t>
             </w:r>
           </w:p>
         </w:tc>
@@ -4219,6 +3782,48 @@
       <w:pPr>
         <w:ind w:left="720"/>
         <w:rPr>
+          <w:bCs/>
+        </w:rPr>
+      </w:pPr>
+      <w:r>
+        <w:rPr>
+          <w:bCs/>
+        </w:rPr>
+        <w:t>Sobre la primera modificación:</w:t>
+      </w:r>
+    </w:p>
+    <w:p>
+      <w:pPr>
+        <w:ind w:left="720"/>
+        <w:rPr>
+          <w:bCs/>
+        </w:rPr>
+      </w:pPr>
+      <w:r>
+        <w:rPr>
+          <w:bCs/>
+        </w:rPr>
+        <w:t>La verdadera mejora es provocada por unificar los bucles puesto que estaremos haciendo N ejecuciones en lugar de 2N ejecuciones. En este caso, sólo cambiar los operadores no mejora mucho al provocar más accesos a la memoria principal.</w:t>
+      </w:r>
+    </w:p>
+    <w:p>
+      <w:pPr>
+        <w:ind w:left="720"/>
+        <w:rPr>
+          <w:bCs/>
+        </w:rPr>
+      </w:pPr>
+      <w:r>
+        <w:rPr>
+          <w:bCs/>
+        </w:rPr>
+        <w:t>Sobre la segunda modificación:</w:t>
+      </w:r>
+    </w:p>
+    <w:p>
+      <w:pPr>
+        <w:ind w:left="720"/>
+        <w:rPr>
           <w:rFonts w:hint="eastAsia"/>
           <w:bCs/>
         </w:rPr>
@@ -4227,37 +3832,8 @@
         <w:rPr>
           <w:bCs/>
         </w:rPr>
-        <w:t xml:space="preserve">Volvemos a ver como el desenrollar los bucles sigue siendo la opción más rápida. Vemos también que se obtiene una ligera mejoría al usar el operador de desplazamiento hacia la izquierda. Este último cambio sería probablemente más notorio si </w:t>
-      </w:r>
-      <w:proofErr w:type="spellStart"/>
-      <w:r>
-        <w:rPr>
-          <w:bCs/>
-        </w:rPr>
-        <w:t>usaramos</w:t>
-      </w:r>
-      <w:proofErr w:type="spellEnd"/>
-      <w:r>
-        <w:rPr>
-          <w:bCs/>
-        </w:rPr>
-        <w:t xml:space="preserve"> un número más grande que no sea 2 ya que es un valor muy pequeño.</w:t>
-      </w:r>
-      <w:r>
-        <w:rPr>
-          <w:bCs/>
-        </w:rPr>
-        <w:t xml:space="preserve"> Las mejoras del desenrollo de bucles fueron explicadas en el ejercicio anterior y la mejora por usar &lt;&lt; en lugar de * viene al tratarse de una operación de bits con la que se maneja mejor el procesador.</w:t>
-      </w:r>
-    </w:p>
-    <w:p>
-      <w:pPr>
-        <w:ind w:left="720"/>
-        <w:rPr>
-          <w:rFonts w:hint="eastAsia"/>
-          <w:b/>
-        </w:rPr>
-      </w:pPr>
+        <w:t>Vemos como desenrollar los bucles sigue siendo la mejor opción para ganar velocidad de ejecución. Las justificación se explicó en el ejercicio anterior cuando también desenrollamos ese bucle.</w:t>
+      </w:r>
     </w:p>
     <w:p>
       <w:pPr>
@@ -4280,49 +3856,7 @@
         <w:rPr>
           <w:lang w:val="es-ES"/>
         </w:rPr>
-        <w:t xml:space="preserve">El </w:t>
-      </w:r>
-      <w:proofErr w:type="spellStart"/>
-      <w:r>
-        <w:rPr>
-          <w:lang w:val="es-ES"/>
-        </w:rPr>
-        <w:t>benchmark</w:t>
-      </w:r>
-      <w:proofErr w:type="spellEnd"/>
-      <w:r>
-        <w:rPr>
-          <w:lang w:val="es-ES"/>
-        </w:rPr>
-        <w:t xml:space="preserve"> </w:t>
-      </w:r>
-      <w:proofErr w:type="spellStart"/>
-      <w:r>
-        <w:rPr>
-          <w:lang w:val="es-ES"/>
-        </w:rPr>
-        <w:t>Linpack</w:t>
-      </w:r>
-      <w:proofErr w:type="spellEnd"/>
-      <w:r>
-        <w:rPr>
-          <w:lang w:val="es-ES"/>
-        </w:rPr>
-        <w:t xml:space="preserve"> ha sido uno de los programas más ampliamente utilizados para evaluar las prestaciones de los computadores. De hecho, se utiliza como base en la lista de los 500 computadores más rápidos del mundo (el Top500 </w:t>
-      </w:r>
-      <w:proofErr w:type="spellStart"/>
-      <w:r>
-        <w:rPr>
-          <w:lang w:val="es-ES"/>
-        </w:rPr>
-        <w:t>Report</w:t>
-      </w:r>
-      <w:proofErr w:type="spellEnd"/>
-      <w:r>
-        <w:rPr>
-          <w:lang w:val="es-ES"/>
-        </w:rPr>
-        <w:t xml:space="preserve">). El núcleo de este programa es una rutina  que opera con flotantes de doble precisión denominada </w:t>
+        <w:t xml:space="preserve">El benchmark Linpack ha sido uno de los programas más ampliamente utilizados para evaluar las prestaciones de los computadores. De hecho, se utiliza como base en la lista de los 500 computadores más rápidos del mundo (el Top500 Report). El núcleo de este programa es una rutina  que opera con flotantes de doble precisión denominada </w:t>
       </w:r>
       <w:r>
         <w:rPr>
@@ -4439,103 +3973,7 @@
           <w:rStyle w:val="codigo"/>
           <w:lang w:val="en-US"/>
         </w:rPr>
-        <w:t>for (</w:t>
-      </w:r>
-      <w:proofErr w:type="spellStart"/>
-      <w:r>
-        <w:rPr>
-          <w:rStyle w:val="codigo"/>
-          <w:lang w:val="en-US"/>
-        </w:rPr>
-        <w:t>i</w:t>
-      </w:r>
-      <w:proofErr w:type="spellEnd"/>
-      <w:r>
-        <w:rPr>
-          <w:rStyle w:val="codigo"/>
-          <w:lang w:val="en-US"/>
-        </w:rPr>
-        <w:t>=</w:t>
-      </w:r>
-      <w:proofErr w:type="gramStart"/>
-      <w:r>
-        <w:rPr>
-          <w:rStyle w:val="codigo"/>
-          <w:lang w:val="en-US"/>
-        </w:rPr>
-        <w:t>0;i</w:t>
-      </w:r>
-      <w:proofErr w:type="gramEnd"/>
-      <w:r>
-        <w:rPr>
-          <w:rStyle w:val="codigo"/>
-          <w:lang w:val="en-US"/>
-        </w:rPr>
-        <w:t>&lt;</w:t>
-      </w:r>
-      <w:proofErr w:type="spellStart"/>
-      <w:r>
-        <w:rPr>
-          <w:rStyle w:val="codigo"/>
-          <w:lang w:val="en-US"/>
-        </w:rPr>
-        <w:t>N;i</w:t>
-      </w:r>
-      <w:proofErr w:type="spellEnd"/>
-      <w:r>
-        <w:rPr>
-          <w:rStyle w:val="codigo"/>
-          <w:lang w:val="en-US"/>
-        </w:rPr>
-        <w:t>++) y[</w:t>
-      </w:r>
-      <w:proofErr w:type="spellStart"/>
-      <w:r>
-        <w:rPr>
-          <w:rStyle w:val="codigo"/>
-          <w:lang w:val="en-US"/>
-        </w:rPr>
-        <w:t>i</w:t>
-      </w:r>
-      <w:proofErr w:type="spellEnd"/>
-      <w:r>
-        <w:rPr>
-          <w:rStyle w:val="codigo"/>
-          <w:lang w:val="en-US"/>
-        </w:rPr>
-        <w:t>]= a*x[</w:t>
-      </w:r>
-      <w:proofErr w:type="spellStart"/>
-      <w:r>
-        <w:rPr>
-          <w:rStyle w:val="codigo"/>
-          <w:lang w:val="en-US"/>
-        </w:rPr>
-        <w:t>i</w:t>
-      </w:r>
-      <w:proofErr w:type="spellEnd"/>
-      <w:r>
-        <w:rPr>
-          <w:rStyle w:val="codigo"/>
-          <w:lang w:val="en-US"/>
-        </w:rPr>
-        <w:t>] + y[</w:t>
-      </w:r>
-      <w:proofErr w:type="spellStart"/>
-      <w:r>
-        <w:rPr>
-          <w:rStyle w:val="codigo"/>
-          <w:lang w:val="en-US"/>
-        </w:rPr>
-        <w:t>i</w:t>
-      </w:r>
-      <w:proofErr w:type="spellEnd"/>
-      <w:r>
-        <w:rPr>
-          <w:rStyle w:val="codigo"/>
-          <w:lang w:val="en-US"/>
-        </w:rPr>
-        <w:t>];</w:t>
+        <w:t>for (i=0;i&lt;N;i++) y[i]= a*x[i] + y[i];</w:t>
       </w:r>
     </w:p>
     <w:p>
@@ -4687,14 +4125,12 @@
       <w:r>
         <w:t xml:space="preserve">: </w:t>
       </w:r>
-      <w:proofErr w:type="spellStart"/>
       <w:r>
         <w:rPr>
           <w:rStyle w:val="codigo"/>
         </w:rPr>
         <w:t>daxpy.c</w:t>
       </w:r>
-      <w:proofErr w:type="spellEnd"/>
     </w:p>
     <w:tbl>
       <w:tblPr>
@@ -4840,43 +4276,21 @@
               <w:rPr>
                 <w:b/>
               </w:rPr>
-              <w:t xml:space="preserve">Tiempos </w:t>
-            </w:r>
-            <w:proofErr w:type="spellStart"/>
+              <w:t>Tiempos ejec.</w:t>
+            </w:r>
+          </w:p>
+          <w:p>
+            <w:pPr>
+              <w:jc w:val="center"/>
+              <w:rPr>
+                <w:rFonts w:hint="eastAsia"/>
+              </w:rPr>
+            </w:pPr>
             <w:r>
               <w:rPr>
                 <w:b/>
               </w:rPr>
-              <w:t>ejec</w:t>
-            </w:r>
-            <w:proofErr w:type="spellEnd"/>
-            <w:r>
-              <w:rPr>
-                <w:b/>
-              </w:rPr>
-              <w:t>.</w:t>
-            </w:r>
-          </w:p>
-          <w:p>
-            <w:pPr>
-              <w:jc w:val="center"/>
-              <w:rPr>
-                <w:rFonts w:hint="eastAsia"/>
-              </w:rPr>
-            </w:pPr>
-            <w:proofErr w:type="gramStart"/>
-            <w:r>
-              <w:rPr>
-                <w:b/>
-              </w:rPr>
-              <w:t>Longitud vectores</w:t>
-            </w:r>
-            <w:proofErr w:type="gramEnd"/>
-            <w:r>
-              <w:rPr>
-                <w:b/>
-              </w:rPr>
-              <w:t>=</w:t>
+              <w:t>Longitud vectores=</w:t>
             </w:r>
             <w:r>
               <w:rPr>
@@ -5299,6 +4713,7 @@
     <w:p>
       <w:pPr>
         <w:rPr>
+          <w:rFonts w:hint="eastAsia"/>
           <w:bCs/>
         </w:rPr>
       </w:pPr>
@@ -5312,6 +4727,7 @@
     <w:p>
       <w:pPr>
         <w:rPr>
+          <w:rFonts w:hint="eastAsia"/>
           <w:bCs/>
         </w:rPr>
       </w:pPr>
@@ -5319,21 +4735,20 @@
         <w:rPr>
           <w:bCs/>
         </w:rPr>
-        <w:t xml:space="preserve">Vemos como apenas hay diferencias entre Os y O2. Esto ocurre porque Os ya activa todos los </w:t>
-      </w:r>
-      <w:proofErr w:type="spellStart"/>
-      <w:r>
+        <w:t xml:space="preserve">Vemos como apenas hay diferencias entre Os y O2. Esto ocurre porque Os ya activa todos los flags de optimización del nivel O2. Se puede ver también como el código de O3 es ligeramente más largo que el de Os y O2. </w:t>
+      </w:r>
+    </w:p>
+    <w:p>
+      <w:pPr>
         <w:rPr>
           <w:bCs/>
         </w:rPr>
-        <w:t>flags</w:t>
-      </w:r>
-      <w:proofErr w:type="spellEnd"/>
+      </w:pPr>
       <w:r>
         <w:rPr>
           <w:bCs/>
         </w:rPr>
-        <w:t xml:space="preserve"> de optimización del nivel O2. Se puede ver también como el código de O3 es ligeramente más largo que el de Os y O2. </w:t>
+        <w:t>También notamos que aparecen más “números mágicos” sin ningún nivel de optimización, así como el código más largo.</w:t>
       </w:r>
     </w:p>
     <w:p>
@@ -5342,11 +4757,19 @@
           <w:bCs/>
         </w:rPr>
       </w:pPr>
-      <w:r>
-        <w:rPr>
+    </w:p>
+    <w:p>
+      <w:pPr>
+        <w:rPr>
+          <w:rFonts w:hint="eastAsia"/>
           <w:bCs/>
         </w:rPr>
-        <w:t>También notamos que aparecen más “números mágicos” sin ningún nivel de optimización, así como el código más largo.</w:t>
+      </w:pPr>
+      <w:r>
+        <w:rPr>
+          <w:bCs/>
+        </w:rPr>
+        <w:t>Además podemos ver en los tiempos de ejecución que las optimizaciones funcionan correctamente: sin optimizar es el que más tarda, Os y O2 tardan casi el mismo tiempo (la diferencia es mínima y es posible que se eliminara si ejecutáramos varias veces ambos y hiciéramos la media) y finalmente, O3 es el que menos tarda con bastante diferencia.</w:t>
       </w:r>
     </w:p>
     <w:p>
@@ -5474,14 +4897,12 @@
                 <w:rFonts w:hint="eastAsia"/>
               </w:rPr>
             </w:pPr>
-            <w:proofErr w:type="spellStart"/>
             <w:r>
               <w:rPr>
                 <w:rStyle w:val="codigo"/>
               </w:rPr>
               <w:t>daxpyOs.s</w:t>
             </w:r>
-            <w:proofErr w:type="spellEnd"/>
           </w:p>
         </w:tc>
         <w:tc>
@@ -5960,6 +5381,7 @@
                 <w:sz w:val="14"/>
                 <w:szCs w:val="14"/>
               </w:rPr>
+              <w:lastRenderedPageBreak/>
               <w:t>.L5:</w:t>
             </w:r>
           </w:p>
@@ -7131,6 +6553,7 @@
                 <w:sz w:val="14"/>
                 <w:szCs w:val="14"/>
               </w:rPr>
+              <w:lastRenderedPageBreak/>
               <w:t>    xorl    %edi, %edi</w:t>
             </w:r>
           </w:p>
@@ -7172,23 +6595,7 @@
           <w:color w:val="000000"/>
           <w:lang w:val="es-ES"/>
         </w:rPr>
-        <w:t xml:space="preserve"> Paralizar con </w:t>
-      </w:r>
-      <w:proofErr w:type="spellStart"/>
-      <w:r>
-        <w:rPr>
-          <w:color w:val="000000"/>
-          <w:lang w:val="es-ES"/>
-        </w:rPr>
-        <w:t>OpenMP</w:t>
-      </w:r>
-      <w:proofErr w:type="spellEnd"/>
-      <w:r>
-        <w:rPr>
-          <w:color w:val="000000"/>
-          <w:lang w:val="es-ES"/>
-        </w:rPr>
-        <w:t xml:space="preserve"> en la CPU el código de la multiplicación resultante en el Ejercicio 1.(b). NOTA: usar para generar los valores aleatorios, por ejemplo, </w:t>
+        <w:t xml:space="preserve"> Paralizar con OpenMP en la CPU el código de la multiplicación resultante en el Ejercicio 1.(b). NOTA: usar para generar los valores aleatorios, por ejemplo, </w:t>
       </w:r>
       <w:r>
         <w:rPr>
@@ -7276,7 +6683,6 @@
         </w:rPr>
         <w:t xml:space="preserve">: </w:t>
       </w:r>
-      <w:proofErr w:type="spellStart"/>
       <w:r>
         <w:rPr>
           <w:rStyle w:val="codigo"/>
@@ -7296,7 +6702,6 @@
         </w:rPr>
         <w:t>.c</w:t>
       </w:r>
-      <w:proofErr w:type="spellEnd"/>
     </w:p>
     <w:tbl>
       <w:tblPr>
@@ -7333,6 +6738,147 @@
             <w:pPr>
               <w:pStyle w:val="CodigoListado"/>
             </w:pPr>
+            <w:r>
+              <w:rPr>
+                <w:noProof/>
+              </w:rPr>
+              <w:lastRenderedPageBreak/>
+              <w:drawing>
+                <wp:inline distT="0" distB="0" distL="0" distR="0" wp14:anchorId="02ACA78B" wp14:editId="220C58C0">
+                  <wp:extent cx="6225540" cy="7545070"/>
+                  <wp:effectExtent l="0" t="0" r="3810" b="0"/>
+                  <wp:docPr id="14" name="Imagen 14"/>
+                  <wp:cNvGraphicFramePr>
+                    <a:graphicFrameLocks xmlns:a="http://schemas.openxmlformats.org/drawingml/2006/main" noChangeAspect="1"/>
+                  </wp:cNvGraphicFramePr>
+                  <a:graphic xmlns:a="http://schemas.openxmlformats.org/drawingml/2006/main">
+                    <a:graphicData uri="http://schemas.openxmlformats.org/drawingml/2006/picture">
+                      <pic:pic xmlns:pic="http://schemas.openxmlformats.org/drawingml/2006/picture">
+                        <pic:nvPicPr>
+                          <pic:cNvPr id="14" name="Imagen 14"/>
+                          <pic:cNvPicPr/>
+                        </pic:nvPicPr>
+                        <pic:blipFill>
+                          <a:blip r:embed="rId22">
+                            <a:extLst>
+                              <a:ext uri="{28A0092B-C50C-407E-A947-70E740481C1C}">
+                                <a14:useLocalDpi xmlns:a14="http://schemas.microsoft.com/office/drawing/2010/main" val="0"/>
+                              </a:ext>
+                            </a:extLst>
+                          </a:blip>
+                          <a:stretch>
+                            <a:fillRect/>
+                          </a:stretch>
+                        </pic:blipFill>
+                        <pic:spPr>
+                          <a:xfrm>
+                            <a:off x="0" y="0"/>
+                            <a:ext cx="6225540" cy="7545070"/>
+                          </a:xfrm>
+                          <a:prstGeom prst="rect">
+                            <a:avLst/>
+                          </a:prstGeom>
+                        </pic:spPr>
+                      </pic:pic>
+                    </a:graphicData>
+                  </a:graphic>
+                </wp:inline>
+              </w:drawing>
+            </w:r>
+            <w:r>
+              <w:rPr>
+                <w:noProof/>
+              </w:rPr>
+              <w:lastRenderedPageBreak/>
+              <w:drawing>
+                <wp:inline distT="0" distB="0" distL="0" distR="0" wp14:anchorId="3569E71A" wp14:editId="25B96239">
+                  <wp:extent cx="4137660" cy="8891270"/>
+                  <wp:effectExtent l="0" t="0" r="0" b="5080"/>
+                  <wp:docPr id="16" name="Imagen 16"/>
+                  <wp:cNvGraphicFramePr>
+                    <a:graphicFrameLocks xmlns:a="http://schemas.openxmlformats.org/drawingml/2006/main" noChangeAspect="1"/>
+                  </wp:cNvGraphicFramePr>
+                  <a:graphic xmlns:a="http://schemas.openxmlformats.org/drawingml/2006/main">
+                    <a:graphicData uri="http://schemas.openxmlformats.org/drawingml/2006/picture">
+                      <pic:pic xmlns:pic="http://schemas.openxmlformats.org/drawingml/2006/picture">
+                        <pic:nvPicPr>
+                          <pic:cNvPr id="16" name="Imagen 16"/>
+                          <pic:cNvPicPr/>
+                        </pic:nvPicPr>
+                        <pic:blipFill>
+                          <a:blip r:embed="rId23">
+                            <a:extLst>
+                              <a:ext uri="{28A0092B-C50C-407E-A947-70E740481C1C}">
+                                <a14:useLocalDpi xmlns:a14="http://schemas.microsoft.com/office/drawing/2010/main" val="0"/>
+                              </a:ext>
+                            </a:extLst>
+                          </a:blip>
+                          <a:stretch>
+                            <a:fillRect/>
+                          </a:stretch>
+                        </pic:blipFill>
+                        <pic:spPr>
+                          <a:xfrm>
+                            <a:off x="0" y="0"/>
+                            <a:ext cx="4137660" cy="8891270"/>
+                          </a:xfrm>
+                          <a:prstGeom prst="rect">
+                            <a:avLst/>
+                          </a:prstGeom>
+                        </pic:spPr>
+                      </pic:pic>
+                    </a:graphicData>
+                  </a:graphic>
+                </wp:inline>
+              </w:drawing>
+            </w:r>
+            <w:r>
+              <w:rPr>
+                <w:noProof/>
+              </w:rPr>
+              <w:lastRenderedPageBreak/>
+              <w:drawing>
+                <wp:inline distT="0" distB="0" distL="0" distR="0" wp14:anchorId="7D8C06F7" wp14:editId="33EA091C">
+                  <wp:extent cx="6225540" cy="3575050"/>
+                  <wp:effectExtent l="0" t="0" r="3810" b="6350"/>
+                  <wp:docPr id="19" name="Imagen 19"/>
+                  <wp:cNvGraphicFramePr>
+                    <a:graphicFrameLocks xmlns:a="http://schemas.openxmlformats.org/drawingml/2006/main" noChangeAspect="1"/>
+                  </wp:cNvGraphicFramePr>
+                  <a:graphic xmlns:a="http://schemas.openxmlformats.org/drawingml/2006/main">
+                    <a:graphicData uri="http://schemas.openxmlformats.org/drawingml/2006/picture">
+                      <pic:pic xmlns:pic="http://schemas.openxmlformats.org/drawingml/2006/picture">
+                        <pic:nvPicPr>
+                          <pic:cNvPr id="19" name="Imagen 19"/>
+                          <pic:cNvPicPr/>
+                        </pic:nvPicPr>
+                        <pic:blipFill>
+                          <a:blip r:embed="rId24">
+                            <a:extLst>
+                              <a:ext uri="{28A0092B-C50C-407E-A947-70E740481C1C}">
+                                <a14:useLocalDpi xmlns:a14="http://schemas.microsoft.com/office/drawing/2010/main" val="0"/>
+                              </a:ext>
+                            </a:extLst>
+                          </a:blip>
+                          <a:stretch>
+                            <a:fillRect/>
+                          </a:stretch>
+                        </pic:blipFill>
+                        <pic:spPr>
+                          <a:xfrm>
+                            <a:off x="0" y="0"/>
+                            <a:ext cx="6225540" cy="3575050"/>
+                          </a:xfrm>
+                          <a:prstGeom prst="rect">
+                            <a:avLst/>
+                          </a:prstGeom>
+                        </pic:spPr>
+                      </pic:pic>
+                    </a:graphicData>
+                  </a:graphic>
+                </wp:inline>
+              </w:drawing>
+            </w:r>
           </w:p>
         </w:tc>
       </w:tr>
@@ -7352,16 +6898,6 @@
       <w:pPr>
         <w:pStyle w:val="Prrafodelista"/>
         <w:ind w:left="360"/>
-      </w:pPr>
-      <w:r>
-        <w:rPr>
-          <w:b/>
-          <w:bCs/>
-          <w:lang w:val="es-ES"/>
-        </w:rPr>
-        <w:t>(b)</w:t>
-      </w:r>
-      <w:r>
         <w:rPr>
           <w:b/>
           <w:bCs/>
@@ -7370,16 +6906,168 @@
           <w:szCs w:val="21"/>
           <w:lang w:val="es-ES"/>
         </w:rPr>
+      </w:pPr>
+      <w:r>
+        <w:rPr>
+          <w:b/>
+          <w:bCs/>
+          <w:lang w:val="es-ES"/>
+        </w:rPr>
+        <w:t>(b)</w:t>
+      </w:r>
+      <w:r>
+        <w:rPr>
+          <w:b/>
+          <w:bCs/>
+          <w:color w:val="000000"/>
+          <w:sz w:val="21"/>
+          <w:szCs w:val="21"/>
+          <w:lang w:val="es-ES"/>
+        </w:rPr>
         <w:t xml:space="preserve"> RESPUESTA</w:t>
       </w:r>
     </w:p>
+    <w:p>
+      <w:pPr>
+        <w:pStyle w:val="Prrafodelista"/>
+        <w:ind w:left="360"/>
+        <w:rPr>
+          <w:lang w:val="es-ES"/>
+        </w:rPr>
+      </w:pPr>
+      <w:r>
+        <w:rPr>
+          <w:lang w:val="es-ES"/>
+        </w:rPr>
+        <w:t>Si ejecutamos ambos programas con 32 cores en el atcgrid4 obtenemos los siguientes resultados:</w:t>
+      </w:r>
+    </w:p>
+    <w:p>
+      <w:pPr>
+        <w:pStyle w:val="Prrafodelista"/>
+        <w:ind w:left="360"/>
+      </w:pPr>
+      <w:r>
+        <w:rPr>
+          <w:noProof/>
+        </w:rPr>
+        <w:lastRenderedPageBreak/>
+        <w:drawing>
+          <wp:inline distT="0" distB="0" distL="0" distR="0" wp14:anchorId="05F363B0" wp14:editId="12F2B9B5">
+            <wp:extent cx="6107373" cy="6313089"/>
+            <wp:effectExtent l="0" t="0" r="8255" b="0"/>
+            <wp:docPr id="20" name="Imagen 20"/>
+            <wp:cNvGraphicFramePr>
+              <a:graphicFrameLocks xmlns:a="http://schemas.openxmlformats.org/drawingml/2006/main" noChangeAspect="1"/>
+            </wp:cNvGraphicFramePr>
+            <a:graphic xmlns:a="http://schemas.openxmlformats.org/drawingml/2006/main">
+              <a:graphicData uri="http://schemas.openxmlformats.org/drawingml/2006/picture">
+                <pic:pic xmlns:pic="http://schemas.openxmlformats.org/drawingml/2006/picture">
+                  <pic:nvPicPr>
+                    <pic:cNvPr id="20" name="Imagen 20"/>
+                    <pic:cNvPicPr/>
+                  </pic:nvPicPr>
+                  <pic:blipFill>
+                    <a:blip r:embed="rId25">
+                      <a:extLst>
+                        <a:ext uri="{28A0092B-C50C-407E-A947-70E740481C1C}">
+                          <a14:useLocalDpi xmlns:a14="http://schemas.microsoft.com/office/drawing/2010/main" val="0"/>
+                        </a:ext>
+                      </a:extLst>
+                    </a:blip>
+                    <a:stretch>
+                      <a:fillRect/>
+                    </a:stretch>
+                  </pic:blipFill>
+                  <pic:spPr>
+                    <a:xfrm>
+                      <a:off x="0" y="0"/>
+                      <a:ext cx="6111441" cy="6317294"/>
+                    </a:xfrm>
+                    <a:prstGeom prst="rect">
+                      <a:avLst/>
+                    </a:prstGeom>
+                  </pic:spPr>
+                </pic:pic>
+              </a:graphicData>
+            </a:graphic>
+          </wp:inline>
+        </w:drawing>
+      </w:r>
+    </w:p>
+    <w:p>
+      <w:pPr>
+        <w:pStyle w:val="Prrafodelista"/>
+        <w:ind w:left="360"/>
+      </w:pPr>
+      <w:r>
+        <w:t>Vemos que la ganancia es bastante notable. Si la calculamos:</w:t>
+      </w:r>
+    </w:p>
+    <w:p>
+      <w:pPr>
+        <w:pStyle w:val="Prrafodelista"/>
+        <w:ind w:left="360"/>
+      </w:pPr>
+      <w:r>
+        <w:t>Tamaño 1000:</w:t>
+      </w:r>
+    </w:p>
+    <w:p>
+      <w:pPr>
+        <w:pStyle w:val="Prrafodelista"/>
+        <w:ind w:left="360"/>
+      </w:pPr>
+      <w:r>
+        <w:t>Ganancia = Tiempo_Secuencial / Tiempo_Paralelo = 8.690955 / 0.482237 = 18.0222</w:t>
+      </w:r>
+    </w:p>
+    <w:p>
+      <w:pPr>
+        <w:pStyle w:val="Prrafodelista"/>
+        <w:ind w:left="360"/>
+      </w:pPr>
+      <w:r>
+        <w:t>Tamaño 2000:</w:t>
+      </w:r>
+    </w:p>
+    <w:p>
+      <w:pPr>
+        <w:pStyle w:val="Prrafodelista"/>
+        <w:ind w:left="360"/>
+      </w:pPr>
+      <w:r>
+        <w:t xml:space="preserve">Ganancia = Tiempo_Secuencial / Tiempo_Paralelo = </w:t>
+      </w:r>
+      <w:r>
+        <w:t>41.756851</w:t>
+      </w:r>
+      <w:r>
+        <w:t xml:space="preserve"> / </w:t>
+      </w:r>
+      <w:r>
+        <w:t>2.047080</w:t>
+      </w:r>
+      <w:r>
+        <w:t xml:space="preserve"> = </w:t>
+      </w:r>
+      <w:r>
+        <w:t>20.3983</w:t>
+      </w:r>
+    </w:p>
+    <w:p>
+      <w:pPr>
+        <w:pStyle w:val="Prrafodelista"/>
+        <w:ind w:left="360"/>
+      </w:pPr>
+    </w:p>
     <w:sectPr>
-      <w:headerReference w:type="even" r:id="rId22"/>
-      <w:headerReference w:type="default" r:id="rId23"/>
-      <w:footerReference w:type="even" r:id="rId24"/>
-      <w:footerReference w:type="default" r:id="rId25"/>
-      <w:headerReference w:type="first" r:id="rId26"/>
-      <w:footerReference w:type="first" r:id="rId27"/>
+      <w:headerReference w:type="even" r:id="rId26"/>
+      <w:headerReference w:type="default" r:id="rId27"/>
+      <w:footerReference w:type="even" r:id="rId28"/>
+      <w:footerReference w:type="default" r:id="rId29"/>
+      <w:headerReference w:type="first" r:id="rId30"/>
+      <w:footerReference w:type="first" r:id="rId31"/>
       <w:pgSz w:w="11906" w:h="16838"/>
       <w:pgMar w:top="1418" w:right="986" w:bottom="1418" w:left="915" w:header="709" w:footer="709" w:gutter="0"/>
       <w:cols w:space="720"/>
@@ -9757,6 +9445,7 @@
   <w:style w:type="character" w:default="1" w:styleId="Fuentedeprrafopredeter">
     <w:name w:val="Default Paragraph Font"/>
     <w:uiPriority w:val="1"/>
+    <w:semiHidden/>
     <w:unhideWhenUsed/>
   </w:style>
   <w:style w:type="table" w:default="1" w:styleId="Tablanormal">

</xml_diff>